<commit_message>
Segunda version de la pregunta problema
</commit_message>
<xml_diff>
--- a/Pregunta.docx
+++ b/Pregunta.docx
@@ -2,34 +2,50 @@
 <file path=word/document.xml><?xml version="1.0" encoding="utf-8"?>
 <w:document xmlns:wpc="http://schemas.microsoft.com/office/word/2010/wordprocessingCanvas" xmlns:mc="http://schemas.openxmlformats.org/markup-compatibility/2006" xmlns:o="urn:schemas-microsoft-com:office:office" xmlns:r="http://schemas.openxmlformats.org/officeDocument/2006/relationships" xmlns:m="http://schemas.openxmlformats.org/officeDocument/2006/math" xmlns:v="urn:schemas-microsoft-com:vml" xmlns:wp14="http://schemas.microsoft.com/office/word/2010/wordprocessingDrawing" xmlns:wp="http://schemas.openxmlformats.org/drawingml/2006/wordprocessingDrawing" xmlns:w10="urn:schemas-microsoft-com:office:word" xmlns:w="http://schemas.openxmlformats.org/wordprocessingml/2006/main" xmlns:w14="http://schemas.microsoft.com/office/word/2010/wordml" xmlns:w15="http://schemas.microsoft.com/office/word/2012/wordml" xmlns:wpg="http://schemas.microsoft.com/office/word/2010/wordprocessingGroup" xmlns:wpi="http://schemas.microsoft.com/office/word/2010/wordprocessingInk" xmlns:wne="http://schemas.microsoft.com/office/word/2006/wordml" xmlns:wps="http://schemas.microsoft.com/office/word/2010/wordprocessingShape" mc:Ignorable="w14 w15 wp14">
   <w:body>
-    <w:p xmlns:wp14="http://schemas.microsoft.com/office/word/2010/wordml" wp14:textId="34903E97">
+    <w:p xmlns:wp14="http://schemas.microsoft.com/office/word/2010/wordml" wp14:textId="643FFB9B">
       <w:pPr>
+        <w:spacing w:after="160" w:line="259" w:lineRule="auto"/>
+      </w:pPr>
+      <w:r>
         <w:rPr>
+          <w:rFonts w:ascii="Calibri" w:hAnsi="Calibri" w:eastAsia="Calibri" w:cs="Calibri"/>
           <w:b w:val="1"/>
           <w:bCs w:val="1"/>
+          <w:i w:val="0"/>
+          <w:iCs w:val="0"/>
+          <w:caps w:val="0"/>
+          <w:smallCaps w:val="0"/>
+          <w:noProof w:val="0"/>
+          <w:color w:val="000000" w:themeColor="text1" w:themeTint="FF" w:themeShade="FF"/>
           <w:sz w:val="32"/>
           <w:szCs w:val="32"/>
-        </w:rPr>
-      </w:pPr>
-      <w:bookmarkStart w:name="_GoBack" w:id="0"/>
-      <w:bookmarkEnd w:id="0"/>
-      <w:r>
-        <w:rPr>
-          <w:b w:val="1"/>
-          <w:bCs w:val="1"/>
-          <w:sz w:val="32"/>
-          <w:szCs w:val="32"/>
+          <w:lang w:val="es-ES"/>
         </w:rPr>
         <w:t xml:space="preserve">Pregunta problema </w:t>
       </w:r>
-    </w:p>
-    <w:p>
-      <w:pPr>
-        <w:pStyle w:val="Normal"/>
+      <w:r>
         <w:rPr>
           <w:rFonts w:ascii="Calibri" w:hAnsi="Calibri" w:eastAsia="Calibri" w:cs="Calibri"/>
           <w:noProof w:val="0"/>
-          <w:color w:val="auto"/>
+          <w:sz w:val="22"/>
+          <w:szCs w:val="22"/>
+          <w:lang w:val="es-ES"/>
+        </w:rPr>
+        <w:t xml:space="preserve"> </w:t>
+      </w:r>
+    </w:p>
+    <w:p xmlns:wp14="http://schemas.microsoft.com/office/word/2010/wordml" wp14:textId="03B1DE57">
+      <w:pPr>
+        <w:rPr>
+          <w:rFonts w:ascii="Calibri" w:hAnsi="Calibri" w:eastAsia="Calibri" w:cs="Calibri"/>
+          <w:b w:val="0"/>
+          <w:bCs w:val="0"/>
+          <w:i w:val="0"/>
+          <w:iCs w:val="0"/>
+          <w:caps w:val="0"/>
+          <w:smallCaps w:val="0"/>
+          <w:noProof w:val="0"/>
+          <w:color w:val="000000" w:themeColor="text1" w:themeTint="FF" w:themeShade="FF"/>
           <w:sz w:val="28"/>
           <w:szCs w:val="28"/>
           <w:lang w:val="es-ES"/>
@@ -45,12 +61,47 @@
           <w:caps w:val="0"/>
           <w:smallCaps w:val="0"/>
           <w:noProof w:val="0"/>
-          <w:color w:val="auto"/>
+          <w:color w:val="000000" w:themeColor="text1" w:themeTint="FF" w:themeShade="FF"/>
           <w:sz w:val="28"/>
           <w:szCs w:val="28"/>
           <w:lang w:val="es-ES"/>
         </w:rPr>
-        <w:t>El restaurante ha experimentado problemas con la gestión de pedidos que han afectado a todos. Estos problemas han puesto en riesgo la reputación del restaurante y su sostenibilidad en el mercado.</w:t>
+        <w:t>El restaurante ha experimentado una serie de problemas en la gestión de pedidos que han tenido consecuencias negativas para su funcionamiento. La falta de organización y control en el proceso de toma de pedidos ha afectado tanto al personal encargado de esta tarea como a los clientes.</w:t>
+      </w:r>
+    </w:p>
+    <w:p xmlns:wp14="http://schemas.microsoft.com/office/word/2010/wordml" wp14:textId="0FC6D981">
+      <w:pPr>
+        <w:rPr>
+          <w:rFonts w:ascii="Calibri" w:hAnsi="Calibri" w:eastAsia="Calibri" w:cs="Calibri"/>
+          <w:b w:val="0"/>
+          <w:bCs w:val="0"/>
+          <w:i w:val="0"/>
+          <w:iCs w:val="0"/>
+          <w:caps w:val="0"/>
+          <w:smallCaps w:val="0"/>
+          <w:noProof w:val="0"/>
+          <w:color w:val="000000" w:themeColor="text1" w:themeTint="FF" w:themeShade="FF"/>
+          <w:sz w:val="28"/>
+          <w:szCs w:val="28"/>
+          <w:lang w:val="es-ES"/>
+        </w:rPr>
+      </w:pPr>
+      <w:r>
+        <w:rPr>
+          <w:rFonts w:ascii="Calibri" w:hAnsi="Calibri" w:eastAsia="Calibri" w:cs="Calibri"/>
+          <w:b w:val="0"/>
+          <w:bCs w:val="0"/>
+          <w:i w:val="0"/>
+          <w:iCs w:val="0"/>
+          <w:caps w:val="0"/>
+          <w:smallCaps w:val="0"/>
+          <w:noProof w:val="0"/>
+          <w:color w:val="000000" w:themeColor="text1" w:themeTint="FF" w:themeShade="FF"/>
+          <w:sz w:val="28"/>
+          <w:szCs w:val="28"/>
+          <w:lang w:val="es-ES"/>
+        </w:rPr>
+        <w:t>En el caso del personal, la mala gestión de los pedidos ha generado una sobrecarga de trabajo y estrés emocional en el equipo encargado de esta tarea. La falta de recursos y herramientas para llevar a cabo su trabajo de manera efectiva ha sido una de las principales causas de estos problemas.</w:t>
       </w:r>
     </w:p>
     <w:sectPr>

</xml_diff>

<commit_message>
Tercera version de la pregunta problema
</commit_message>
<xml_diff>
--- a/Pregunta.docx
+++ b/Pregunta.docx
@@ -2,7 +2,7 @@
 <file path=word/document.xml><?xml version="1.0" encoding="utf-8"?>
 <w:document xmlns:wpc="http://schemas.microsoft.com/office/word/2010/wordprocessingCanvas" xmlns:mc="http://schemas.openxmlformats.org/markup-compatibility/2006" xmlns:o="urn:schemas-microsoft-com:office:office" xmlns:r="http://schemas.openxmlformats.org/officeDocument/2006/relationships" xmlns:m="http://schemas.openxmlformats.org/officeDocument/2006/math" xmlns:v="urn:schemas-microsoft-com:vml" xmlns:wp14="http://schemas.microsoft.com/office/word/2010/wordprocessingDrawing" xmlns:wp="http://schemas.openxmlformats.org/drawingml/2006/wordprocessingDrawing" xmlns:w10="urn:schemas-microsoft-com:office:word" xmlns:w="http://schemas.openxmlformats.org/wordprocessingml/2006/main" xmlns:w14="http://schemas.microsoft.com/office/word/2010/wordml" xmlns:w15="http://schemas.microsoft.com/office/word/2012/wordml" xmlns:wpg="http://schemas.microsoft.com/office/word/2010/wordprocessingGroup" xmlns:wpi="http://schemas.microsoft.com/office/word/2010/wordprocessingInk" xmlns:wne="http://schemas.microsoft.com/office/word/2006/wordml" xmlns:wps="http://schemas.microsoft.com/office/word/2010/wordprocessingShape" mc:Ignorable="w14 w15 wp14">
   <w:body>
-    <w:p xmlns:wp14="http://schemas.microsoft.com/office/word/2010/wordml" wp14:textId="643FFB9B">
+    <w:p xmlns:wp14="http://schemas.microsoft.com/office/word/2010/wordml" wp14:textId="74235264">
       <w:pPr>
         <w:spacing w:after="160" w:line="259" w:lineRule="auto"/>
       </w:pPr>
@@ -34,8 +34,9 @@
         <w:t xml:space="preserve"> </w:t>
       </w:r>
     </w:p>
-    <w:p xmlns:wp14="http://schemas.microsoft.com/office/word/2010/wordml" wp14:textId="03B1DE57">
+    <w:p xmlns:wp14="http://schemas.microsoft.com/office/word/2010/wordml" wp14:textId="5214E007">
       <w:pPr>
+        <w:pStyle w:val="Normal"/>
         <w:rPr>
           <w:rFonts w:ascii="Calibri" w:hAnsi="Calibri" w:eastAsia="Calibri" w:cs="Calibri"/>
           <w:b w:val="0"/>
@@ -45,7 +46,7 @@
           <w:caps w:val="0"/>
           <w:smallCaps w:val="0"/>
           <w:noProof w:val="0"/>
-          <w:color w:val="000000" w:themeColor="text1" w:themeTint="FF" w:themeShade="FF"/>
+          <w:color w:val="auto"/>
           <w:sz w:val="28"/>
           <w:szCs w:val="28"/>
           <w:lang w:val="es-ES"/>
@@ -61,47 +62,12 @@
           <w:caps w:val="0"/>
           <w:smallCaps w:val="0"/>
           <w:noProof w:val="0"/>
-          <w:color w:val="000000" w:themeColor="text1" w:themeTint="FF" w:themeShade="FF"/>
+          <w:color w:val="auto"/>
           <w:sz w:val="28"/>
           <w:szCs w:val="28"/>
           <w:lang w:val="es-ES"/>
         </w:rPr>
-        <w:t>El restaurante ha experimentado una serie de problemas en la gestión de pedidos que han tenido consecuencias negativas para su funcionamiento. La falta de organización y control en el proceso de toma de pedidos ha afectado tanto al personal encargado de esta tarea como a los clientes.</w:t>
-      </w:r>
-    </w:p>
-    <w:p xmlns:wp14="http://schemas.microsoft.com/office/word/2010/wordml" wp14:textId="0FC6D981">
-      <w:pPr>
-        <w:rPr>
-          <w:rFonts w:ascii="Calibri" w:hAnsi="Calibri" w:eastAsia="Calibri" w:cs="Calibri"/>
-          <w:b w:val="0"/>
-          <w:bCs w:val="0"/>
-          <w:i w:val="0"/>
-          <w:iCs w:val="0"/>
-          <w:caps w:val="0"/>
-          <w:smallCaps w:val="0"/>
-          <w:noProof w:val="0"/>
-          <w:color w:val="000000" w:themeColor="text1" w:themeTint="FF" w:themeShade="FF"/>
-          <w:sz w:val="28"/>
-          <w:szCs w:val="28"/>
-          <w:lang w:val="es-ES"/>
-        </w:rPr>
-      </w:pPr>
-      <w:r>
-        <w:rPr>
-          <w:rFonts w:ascii="Calibri" w:hAnsi="Calibri" w:eastAsia="Calibri" w:cs="Calibri"/>
-          <w:b w:val="0"/>
-          <w:bCs w:val="0"/>
-          <w:i w:val="0"/>
-          <w:iCs w:val="0"/>
-          <w:caps w:val="0"/>
-          <w:smallCaps w:val="0"/>
-          <w:noProof w:val="0"/>
-          <w:color w:val="000000" w:themeColor="text1" w:themeTint="FF" w:themeShade="FF"/>
-          <w:sz w:val="28"/>
-          <w:szCs w:val="28"/>
-          <w:lang w:val="es-ES"/>
-        </w:rPr>
-        <w:t>En el caso del personal, la mala gestión de los pedidos ha generado una sobrecarga de trabajo y estrés emocional en el equipo encargado de esta tarea. La falta de recursos y herramientas para llevar a cabo su trabajo de manera efectiva ha sido una de las principales causas de estos problemas.</w:t>
+        <w:t>El restaurante ha estado empeorando en su gestión de pedidos debido a la falta de organización y control que se observa en el proceso de toma de pedidos. Esta situación ha generado inconvenientes tanto para el personal encargado de esta área, como para los clientes, quienes han tenido que esperar más tiempo por sus pedidos o incluso cancelarlos por la demora. Esta mala experiencia ha afectado la reputación y la fidelidad del restaurante, lo que pone en riesgo su sostenibilidad y competitividad en el mercado.</w:t>
       </w:r>
     </w:p>
     <w:sectPr>

</xml_diff>